<commit_message>
add: estudo prova 2
</commit_message>
<xml_diff>
--- a/Exercicios/RevisaoProva2/FamiliaEthernet.docx
+++ b/Exercicios/RevisaoProva2/FamiliaEthernet.docx
@@ -2,154 +2,6 @@
 <file path=word/document.xml><?xml version="1.0" encoding="utf-8"?>
 <w:document xmlns:wpc="http://schemas.microsoft.com/office/word/2010/wordprocessingCanvas" xmlns:cx="http://schemas.microsoft.com/office/drawing/2014/chartex" xmlns:cx1="http://schemas.microsoft.com/office/drawing/2015/9/8/chartex" xmlns:cx2="http://schemas.microsoft.com/office/drawing/2015/10/21/chartex" xmlns:cx3="http://schemas.microsoft.com/office/drawing/2016/5/9/chartex" xmlns:cx4="http://schemas.microsoft.com/office/drawing/2016/5/10/chartex" xmlns:cx5="http://schemas.microsoft.com/office/drawing/2016/5/11/chartex" xmlns:cx6="http://schemas.microsoft.com/office/drawing/2016/5/12/chartex" xmlns:cx7="http://schemas.microsoft.com/office/drawing/2016/5/13/chartex" xmlns:cx8="http://schemas.microsoft.com/office/drawing/2016/5/14/chartex" xmlns:mc="http://schemas.openxmlformats.org/markup-compatibility/2006" xmlns:aink="http://schemas.microsoft.com/office/drawing/2016/ink" xmlns:am3d="http://schemas.microsoft.com/office/drawing/2017/model3d" xmlns:o="urn:schemas-microsoft-com:office:office" xmlns:oel="http://schemas.microsoft.com/office/2019/extlst" xmlns:r="http://schemas.openxmlformats.org/officeDocument/2006/relationships" xmlns:m="http://schemas.openxmlformats.org/officeDocument/2006/math" xmlns:v="urn:schemas-microsoft-com:vml" xmlns:wp14="http://schemas.microsoft.com/office/word/2010/wordprocessingDrawing" xmlns:wp="http://schemas.openxmlformats.org/drawingml/2006/wordprocessingDrawing" xmlns:w10="urn:schemas-microsoft-com:office:word" xmlns:w="http://schemas.openxmlformats.org/wordprocessingml/2006/main" xmlns:w14="http://schemas.microsoft.com/office/word/2010/wordml" xmlns:w15="http://schemas.microsoft.com/office/word/2012/wordml" xmlns:w16cex="http://schemas.microsoft.com/office/word/2018/wordml/cex" xmlns:w16cid="http://schemas.microsoft.com/office/word/2016/wordml/cid" xmlns:w16="http://schemas.microsoft.com/office/word/2018/wordml" xmlns:w16du="http://schemas.microsoft.com/office/word/2023/wordml/word16du" xmlns:w16sdtdh="http://schemas.microsoft.com/office/word/2020/wordml/sdtdatahash" xmlns:w16se="http://schemas.microsoft.com/office/word/2015/wordml/symex" xmlns:wpg="http://schemas.microsoft.com/office/word/2010/wordprocessingGroup" xmlns:wpi="http://schemas.microsoft.com/office/word/2010/wordprocessingInk" xmlns:wne="http://schemas.microsoft.com/office/word/2006/wordml" xmlns:wps="http://schemas.microsoft.com/office/word/2010/wordprocessingShape" mc:Ignorable="w14 w15 w16se w16cid w16 w16cex w16sdtdh w16du wp14">
   <w:body>
-    <w:p>
-      <w:pPr>
-        <w:jc w:val="both"/>
-        <w:rPr>
-          <w:rFonts w:ascii="Arial" w:hAnsi="Arial" w:cs="Arial"/>
-          <w:b/>
-          <w:bCs/>
-          <w:sz w:val="24"/>
-          <w:szCs w:val="24"/>
-          <w:u w:val="single"/>
-          <w:lang w:val="pt-BR"/>
-        </w:rPr>
-      </w:pPr>
-      <w:r>
-        <w:rPr>
-          <w:rFonts w:ascii="Arial" w:hAnsi="Arial" w:cs="Arial"/>
-          <w:b/>
-          <w:bCs/>
-          <w:sz w:val="24"/>
-          <w:szCs w:val="24"/>
-          <w:u w:val="single"/>
-          <w:lang w:val="pt-BR"/>
-        </w:rPr>
-        <w:t>Histórico da Ethernet</w:t>
-      </w:r>
-    </w:p>
-    <w:p>
-      <w:pPr>
-        <w:jc w:val="both"/>
-        <w:rPr>
-          <w:rFonts w:ascii="Arial" w:hAnsi="Arial" w:cs="Arial"/>
-          <w:sz w:val="24"/>
-          <w:szCs w:val="24"/>
-          <w:lang w:val="pt-BR"/>
-        </w:rPr>
-      </w:pPr>
-      <w:r>
-        <w:rPr>
-          <w:rFonts w:ascii="Arial" w:hAnsi="Arial" w:cs="Arial"/>
-          <w:sz w:val="24"/>
-          <w:szCs w:val="24"/>
-          <w:lang w:val="pt-BR"/>
-        </w:rPr>
-        <w:t>Foi estabelecida em 1970 com o programa Alohanet</w:t>
-      </w:r>
-    </w:p>
-    <w:p>
-      <w:pPr>
-        <w:jc w:val="both"/>
-        <w:rPr>
-          <w:rFonts w:ascii="Arial" w:hAnsi="Arial" w:cs="Arial"/>
-          <w:sz w:val="24"/>
-          <w:szCs w:val="24"/>
-          <w:lang w:val="pt-BR"/>
-        </w:rPr>
-      </w:pPr>
-      <w:r>
-        <w:rPr>
-          <w:rFonts w:ascii="Arial" w:hAnsi="Arial" w:cs="Arial"/>
-          <w:b/>
-          <w:bCs/>
-          <w:sz w:val="24"/>
-          <w:szCs w:val="24"/>
-          <w:lang w:val="pt-BR"/>
-        </w:rPr>
-        <w:t xml:space="preserve">Aloha – </w:t>
-      </w:r>
-      <w:r>
-        <w:rPr>
-          <w:rFonts w:ascii="Arial" w:hAnsi="Arial" w:cs="Arial"/>
-          <w:sz w:val="24"/>
-          <w:szCs w:val="24"/>
-          <w:lang w:val="pt-BR"/>
-        </w:rPr>
-        <w:t>Rede de rádio digital projetada em transmitir info por freq. de rádio compartilhada</w:t>
-      </w:r>
-    </w:p>
-    <w:p>
-      <w:pPr>
-        <w:jc w:val="both"/>
-        <w:rPr>
-          <w:rFonts w:ascii="Arial" w:hAnsi="Arial" w:cs="Arial"/>
-          <w:sz w:val="24"/>
-          <w:szCs w:val="24"/>
-          <w:lang w:val="pt-BR"/>
-        </w:rPr>
-      </w:pPr>
-      <w:r>
-        <w:rPr>
-          <w:rFonts w:ascii="Arial" w:hAnsi="Arial" w:cs="Arial"/>
-          <w:sz w:val="24"/>
-          <w:szCs w:val="24"/>
-          <w:lang w:val="pt-BR"/>
-        </w:rPr>
-        <w:t>Técnicas de detecção de colisão da ethernet foram adaptadas da rede de rádio Alohanet</w:t>
-      </w:r>
-    </w:p>
-    <w:p>
-      <w:pPr>
-        <w:jc w:val="both"/>
-        <w:rPr>
-          <w:rFonts w:ascii="Arial" w:hAnsi="Arial" w:cs="Arial"/>
-          <w:sz w:val="24"/>
-          <w:szCs w:val="24"/>
-          <w:lang w:val="pt-BR"/>
-        </w:rPr>
-      </w:pPr>
-      <w:r>
-        <w:rPr>
-          <w:rFonts w:ascii="Arial" w:hAnsi="Arial" w:cs="Arial"/>
-          <w:sz w:val="24"/>
-          <w:szCs w:val="24"/>
-          <w:lang w:val="pt-BR"/>
-        </w:rPr>
-        <w:t>Com o trabalho de Abramson, Metcalfe e David Boggs implementaram a primeria LAN</w:t>
-      </w:r>
-    </w:p>
-    <w:p>
-      <w:pPr>
-        <w:jc w:val="both"/>
-        <w:rPr>
-          <w:rFonts w:ascii="Arial" w:hAnsi="Arial" w:cs="Arial"/>
-          <w:sz w:val="24"/>
-          <w:szCs w:val="24"/>
-          <w:lang w:val="pt-BR"/>
-        </w:rPr>
-      </w:pPr>
-      <w:r>
-        <w:rPr>
-          <w:rFonts w:ascii="Arial" w:hAnsi="Arial" w:cs="Arial"/>
-          <w:sz w:val="24"/>
-          <w:szCs w:val="24"/>
-          <w:lang w:val="pt-BR"/>
-        </w:rPr>
-        <w:t>Um único cabo coaxial, 3mbps e denominada ethernet (éter)</w:t>
-      </w:r>
-    </w:p>
-    <w:p>
-      <w:pPr>
-        <w:jc w:val="both"/>
-        <w:rPr>
-          <w:rFonts w:ascii="Arial" w:hAnsi="Arial" w:cs="Arial"/>
-          <w:sz w:val="24"/>
-          <w:szCs w:val="24"/>
-          <w:lang w:val="pt-BR"/>
-        </w:rPr>
-      </w:pPr>
-    </w:p>
     <w:p>
       <w:pPr>
         <w:jc w:val="both"/>
@@ -516,7 +368,27 @@
           <w:szCs w:val="24"/>
           <w:lang w:val="pt-BR"/>
         </w:rPr>
-        <w:t>, um não ouvindo ao outro, trafegam e colidem, o nó próximo da colisão a detecta e envia um sinal de bloqueio, notificando todos os nós que uma colisão ocorreu. Cada nó espera (wait) alguns milissegundos antes de transmitir novamente com esperança de que os pacotes não transmitirão no mesmo tempo novamente.</w:t>
+        <w:t>, um não ouvindo ao outro, trafegam e colidem, o nó próximo da colisão a detecta e envia um sinal de bloqueio, notificando todos os nós que uma colisão ocorreu. Cada nó espera (</w:t>
+      </w:r>
+      <w:proofErr w:type="spellStart"/>
+      <w:r>
+        <w:rPr>
+          <w:rFonts w:ascii="Arial" w:hAnsi="Arial" w:cs="Arial"/>
+          <w:sz w:val="24"/>
+          <w:szCs w:val="24"/>
+          <w:lang w:val="pt-BR"/>
+        </w:rPr>
+        <w:t>wait</w:t>
+      </w:r>
+      <w:proofErr w:type="spellEnd"/>
+      <w:r>
+        <w:rPr>
+          <w:rFonts w:ascii="Arial" w:hAnsi="Arial" w:cs="Arial"/>
+          <w:sz w:val="24"/>
+          <w:szCs w:val="24"/>
+          <w:lang w:val="pt-BR"/>
+        </w:rPr>
+        <w:t>) alguns milissegundos antes de transmitir novamente com esperança de que os pacotes não transmitirão no mesmo tempo novamente.</w:t>
       </w:r>
     </w:p>
     <w:p>
@@ -591,27 +463,67 @@
           <w:szCs w:val="24"/>
           <w:lang w:val="pt-BR"/>
         </w:rPr>
-        <w:t xml:space="preserve"> Ethernet possui um endereço Ethernet ou MAC (int de 6 bytes)</w:t>
-      </w:r>
-    </w:p>
-    <w:p>
-      <w:pPr>
-        <w:jc w:val="both"/>
-        <w:rPr>
-          <w:rFonts w:ascii="Arial" w:hAnsi="Arial" w:cs="Arial"/>
-          <w:sz w:val="24"/>
-          <w:szCs w:val="24"/>
-          <w:lang w:val="pt-BR"/>
-        </w:rPr>
-      </w:pPr>
-      <w:r>
-        <w:rPr>
-          <w:rFonts w:ascii="Arial" w:hAnsi="Arial" w:cs="Arial"/>
-          <w:sz w:val="24"/>
-          <w:szCs w:val="24"/>
-          <w:lang w:val="pt-BR"/>
-        </w:rPr>
-        <w:t>É normalmente setado na placa (nomeado endereço físico ou de hardware)</w:t>
+        <w:t xml:space="preserve"> Ethernet possui um endereço Ethernet ou MAC (</w:t>
+      </w:r>
+      <w:proofErr w:type="spellStart"/>
+      <w:r>
+        <w:rPr>
+          <w:rFonts w:ascii="Arial" w:hAnsi="Arial" w:cs="Arial"/>
+          <w:sz w:val="24"/>
+          <w:szCs w:val="24"/>
+          <w:lang w:val="pt-BR"/>
+        </w:rPr>
+        <w:t>int</w:t>
+      </w:r>
+      <w:proofErr w:type="spellEnd"/>
+      <w:r>
+        <w:rPr>
+          <w:rFonts w:ascii="Arial" w:hAnsi="Arial" w:cs="Arial"/>
+          <w:sz w:val="24"/>
+          <w:szCs w:val="24"/>
+          <w:lang w:val="pt-BR"/>
+        </w:rPr>
+        <w:t xml:space="preserve"> de 6 bytes)</w:t>
+      </w:r>
+    </w:p>
+    <w:p>
+      <w:pPr>
+        <w:jc w:val="both"/>
+        <w:rPr>
+          <w:rFonts w:ascii="Arial" w:hAnsi="Arial" w:cs="Arial"/>
+          <w:sz w:val="24"/>
+          <w:szCs w:val="24"/>
+          <w:lang w:val="pt-BR"/>
+        </w:rPr>
+      </w:pPr>
+      <w:r>
+        <w:rPr>
+          <w:rFonts w:ascii="Arial" w:hAnsi="Arial" w:cs="Arial"/>
+          <w:sz w:val="24"/>
+          <w:szCs w:val="24"/>
+          <w:lang w:val="pt-BR"/>
+        </w:rPr>
+        <w:t xml:space="preserve">É normalmente </w:t>
+      </w:r>
+      <w:proofErr w:type="spellStart"/>
+      <w:r>
+        <w:rPr>
+          <w:rFonts w:ascii="Arial" w:hAnsi="Arial" w:cs="Arial"/>
+          <w:sz w:val="24"/>
+          <w:szCs w:val="24"/>
+          <w:lang w:val="pt-BR"/>
+        </w:rPr>
+        <w:t>setado</w:t>
+      </w:r>
+      <w:proofErr w:type="spellEnd"/>
+      <w:r>
+        <w:rPr>
+          <w:rFonts w:ascii="Arial" w:hAnsi="Arial" w:cs="Arial"/>
+          <w:sz w:val="24"/>
+          <w:szCs w:val="24"/>
+          <w:lang w:val="pt-BR"/>
+        </w:rPr>
+        <w:t xml:space="preserve"> na placa (nomeado endereço físico ou de hardware)</w:t>
       </w:r>
     </w:p>
     <w:p>
@@ -671,7 +583,6 @@
           <w:szCs w:val="24"/>
           <w:lang w:val="pt-BR"/>
         </w:rPr>
-        <w:lastRenderedPageBreak/>
         <w:t>O endereço Ethernet pode ser um dos seguintes tipos:</w:t>
       </w:r>
     </w:p>
@@ -762,8 +673,21 @@
           <w:szCs w:val="24"/>
           <w:lang w:val="pt-BR"/>
         </w:rPr>
-        <w:t>Endereço multicast</w:t>
-      </w:r>
+        <w:t xml:space="preserve">Endereço </w:t>
+      </w:r>
+      <w:proofErr w:type="spellStart"/>
+      <w:r>
+        <w:rPr>
+          <w:rFonts w:ascii="Arial" w:hAnsi="Arial" w:cs="Arial"/>
+          <w:b/>
+          <w:bCs/>
+          <w:sz w:val="24"/>
+          <w:szCs w:val="24"/>
+          <w:lang w:val="pt-BR"/>
+        </w:rPr>
+        <w:t>multicast</w:t>
+      </w:r>
+      <w:proofErr w:type="spellEnd"/>
       <w:r>
         <w:rPr>
           <w:rFonts w:ascii="Arial" w:hAnsi="Arial" w:cs="Arial"/>
@@ -782,7 +706,27 @@
           <w:szCs w:val="24"/>
           <w:lang w:val="pt-BR"/>
         </w:rPr>
-        <w:t>todos os computadores em um grupo multicast podem ser alcançados simultaneamente, sem afetar computadores fora do grupo</w:t>
+        <w:t xml:space="preserve">todos os computadores em um grupo </w:t>
+      </w:r>
+      <w:proofErr w:type="spellStart"/>
+      <w:r>
+        <w:rPr>
+          <w:rFonts w:ascii="Arial" w:hAnsi="Arial" w:cs="Arial"/>
+          <w:sz w:val="24"/>
+          <w:szCs w:val="24"/>
+          <w:lang w:val="pt-BR"/>
+        </w:rPr>
+        <w:t>multicast</w:t>
+      </w:r>
+      <w:proofErr w:type="spellEnd"/>
+      <w:r>
+        <w:rPr>
+          <w:rFonts w:ascii="Arial" w:hAnsi="Arial" w:cs="Arial"/>
+          <w:sz w:val="24"/>
+          <w:szCs w:val="24"/>
+          <w:lang w:val="pt-BR"/>
+        </w:rPr>
+        <w:t xml:space="preserve"> podem ser alcançados simultaneamente, sem afetar computadores fora do grupo</w:t>
       </w:r>
     </w:p>
     <w:p>
@@ -828,7 +772,6 @@
           <w:sz w:val="24"/>
           <w:szCs w:val="24"/>
           <w:u w:val="single"/>
-          <w:lang w:val="pt-BR"/>
         </w:rPr>
       </w:pPr>
       <w:r>
@@ -839,8 +782,8 @@
           <w:sz w:val="24"/>
           <w:szCs w:val="24"/>
           <w:u w:val="single"/>
-          <w:lang w:val="pt-BR"/>
-        </w:rPr>
+        </w:rPr>
+        <w:lastRenderedPageBreak/>
         <w:t>Fast Ethernet</w:t>
       </w:r>
     </w:p>
@@ -851,17 +794,25 @@
           <w:rFonts w:ascii="Arial" w:hAnsi="Arial" w:cs="Arial"/>
           <w:sz w:val="24"/>
           <w:szCs w:val="24"/>
-          <w:lang w:val="pt-BR"/>
-        </w:rPr>
-      </w:pPr>
-      <w:r>
-        <w:rPr>
-          <w:rFonts w:ascii="Arial" w:hAnsi="Arial" w:cs="Arial"/>
-          <w:sz w:val="24"/>
-          <w:szCs w:val="24"/>
-          <w:lang w:val="pt-BR"/>
-        </w:rPr>
-        <w:t>Padrão IEEE 802.3u – 1995</w:t>
+        </w:rPr>
+      </w:pPr>
+      <w:proofErr w:type="spellStart"/>
+      <w:r>
+        <w:rPr>
+          <w:rFonts w:ascii="Arial" w:hAnsi="Arial" w:cs="Arial"/>
+          <w:sz w:val="24"/>
+          <w:szCs w:val="24"/>
+        </w:rPr>
+        <w:t>Padrão</w:t>
+      </w:r>
+      <w:proofErr w:type="spellEnd"/>
+      <w:r>
+        <w:rPr>
+          <w:rFonts w:ascii="Arial" w:hAnsi="Arial" w:cs="Arial"/>
+          <w:sz w:val="24"/>
+          <w:szCs w:val="24"/>
+        </w:rPr>
+        <w:t xml:space="preserve"> IEEE 802.3u – 1995</w:t>
       </w:r>
     </w:p>
     <w:p>
@@ -925,7 +876,6 @@
           <w:sz w:val="24"/>
           <w:szCs w:val="24"/>
           <w:u w:val="single"/>
-          <w:lang w:val="pt-BR"/>
         </w:rPr>
       </w:pPr>
       <w:r>
@@ -936,7 +886,6 @@
           <w:sz w:val="24"/>
           <w:szCs w:val="24"/>
           <w:u w:val="single"/>
-          <w:lang w:val="pt-BR"/>
         </w:rPr>
         <w:t>Gigabit Ethernet</w:t>
       </w:r>
@@ -948,17 +897,25 @@
           <w:rFonts w:ascii="Arial" w:hAnsi="Arial" w:cs="Arial"/>
           <w:sz w:val="24"/>
           <w:szCs w:val="24"/>
-          <w:lang w:val="pt-BR"/>
-        </w:rPr>
-      </w:pPr>
-      <w:r>
-        <w:rPr>
-          <w:rFonts w:ascii="Arial" w:hAnsi="Arial" w:cs="Arial"/>
-          <w:sz w:val="24"/>
-          <w:szCs w:val="24"/>
-          <w:lang w:val="pt-BR"/>
-        </w:rPr>
-        <w:t>Padrão IEEE 802.3z – 1998</w:t>
+        </w:rPr>
+      </w:pPr>
+      <w:proofErr w:type="spellStart"/>
+      <w:r>
+        <w:rPr>
+          <w:rFonts w:ascii="Arial" w:hAnsi="Arial" w:cs="Arial"/>
+          <w:sz w:val="24"/>
+          <w:szCs w:val="24"/>
+        </w:rPr>
+        <w:t>Padrão</w:t>
+      </w:r>
+      <w:proofErr w:type="spellEnd"/>
+      <w:r>
+        <w:rPr>
+          <w:rFonts w:ascii="Arial" w:hAnsi="Arial" w:cs="Arial"/>
+          <w:sz w:val="24"/>
+          <w:szCs w:val="24"/>
+        </w:rPr>
+        <w:t xml:space="preserve"> IEEE 802.3z – 1998</w:t>
       </w:r>
     </w:p>
     <w:p>
@@ -998,7 +955,27 @@
           <w:szCs w:val="24"/>
           <w:lang w:val="pt-BR"/>
         </w:rPr>
-        <w:t>Surge como nova opção para backbone de rede local corporativa</w:t>
+        <w:t xml:space="preserve">Surge como nova opção para </w:t>
+      </w:r>
+      <w:proofErr w:type="spellStart"/>
+      <w:r>
+        <w:rPr>
+          <w:rFonts w:ascii="Arial" w:hAnsi="Arial" w:cs="Arial"/>
+          <w:sz w:val="24"/>
+          <w:szCs w:val="24"/>
+          <w:lang w:val="pt-BR"/>
+        </w:rPr>
+        <w:t>backbone</w:t>
+      </w:r>
+      <w:proofErr w:type="spellEnd"/>
+      <w:r>
+        <w:rPr>
+          <w:rFonts w:ascii="Arial" w:hAnsi="Arial" w:cs="Arial"/>
+          <w:sz w:val="24"/>
+          <w:szCs w:val="24"/>
+          <w:lang w:val="pt-BR"/>
+        </w:rPr>
+        <w:t xml:space="preserve"> de rede local corporativa</w:t>
       </w:r>
     </w:p>
     <w:p>
@@ -1054,44 +1031,25 @@
           <w:rFonts w:ascii="Arial" w:hAnsi="Arial" w:cs="Arial"/>
           <w:sz w:val="24"/>
           <w:szCs w:val="24"/>
-          <w:lang w:val="pt-BR"/>
-        </w:rPr>
-      </w:pPr>
-      <w:r>
-        <w:rPr>
-          <w:rFonts w:ascii="Arial" w:hAnsi="Arial" w:cs="Arial"/>
-          <w:sz w:val="24"/>
-          <w:szCs w:val="24"/>
-          <w:lang w:val="pt-BR"/>
-        </w:rPr>
-        <w:t>Padrão IEEE 802.3</w:t>
-      </w:r>
-      <w:r>
-        <w:rPr>
-          <w:rFonts w:ascii="Arial" w:hAnsi="Arial" w:cs="Arial"/>
-          <w:sz w:val="24"/>
-          <w:szCs w:val="24"/>
-          <w:lang w:val="pt-BR"/>
-        </w:rPr>
-        <w:t>ae</w:t>
-      </w:r>
-      <w:r>
-        <w:rPr>
-          <w:rFonts w:ascii="Arial" w:hAnsi="Arial" w:cs="Arial"/>
-          <w:sz w:val="24"/>
-          <w:szCs w:val="24"/>
-          <w:lang w:val="pt-BR"/>
-        </w:rPr>
-        <w:t xml:space="preserve"> – </w:t>
-      </w:r>
-      <w:r>
-        <w:rPr>
-          <w:rFonts w:ascii="Arial" w:hAnsi="Arial" w:cs="Arial"/>
-          <w:sz w:val="24"/>
-          <w:szCs w:val="24"/>
-          <w:lang w:val="pt-BR"/>
-        </w:rPr>
-        <w:t>2002</w:t>
+        </w:rPr>
+      </w:pPr>
+      <w:proofErr w:type="spellStart"/>
+      <w:r>
+        <w:rPr>
+          <w:rFonts w:ascii="Arial" w:hAnsi="Arial" w:cs="Arial"/>
+          <w:sz w:val="24"/>
+          <w:szCs w:val="24"/>
+        </w:rPr>
+        <w:t>Padrão</w:t>
+      </w:r>
+      <w:proofErr w:type="spellEnd"/>
+      <w:r>
+        <w:rPr>
+          <w:rFonts w:ascii="Arial" w:hAnsi="Arial" w:cs="Arial"/>
+          <w:sz w:val="24"/>
+          <w:szCs w:val="24"/>
+        </w:rPr>
+        <w:t xml:space="preserve"> IEEE 802.3ae – 2002</w:t>
       </w:r>
     </w:p>
     <w:p>
@@ -1171,7 +1129,27 @@
           <w:szCs w:val="24"/>
           <w:lang w:val="pt-BR"/>
         </w:rPr>
-        <w:t>Mesmo formato do quadro Ethernet e Fast Ethernet (Carrier extension não é necessário)</w:t>
+        <w:t xml:space="preserve">Mesmo formato do quadro Ethernet e Fast Ethernet (Carrier </w:t>
+      </w:r>
+      <w:proofErr w:type="spellStart"/>
+      <w:r>
+        <w:rPr>
+          <w:rFonts w:ascii="Arial" w:hAnsi="Arial" w:cs="Arial"/>
+          <w:sz w:val="24"/>
+          <w:szCs w:val="24"/>
+          <w:lang w:val="pt-BR"/>
+        </w:rPr>
+        <w:t>extension</w:t>
+      </w:r>
+      <w:proofErr w:type="spellEnd"/>
+      <w:r>
+        <w:rPr>
+          <w:rFonts w:ascii="Arial" w:hAnsi="Arial" w:cs="Arial"/>
+          <w:sz w:val="24"/>
+          <w:szCs w:val="24"/>
+          <w:lang w:val="pt-BR"/>
+        </w:rPr>
+        <w:t xml:space="preserve"> não é necessário)</w:t>
       </w:r>
     </w:p>
     <w:p>
@@ -1228,9 +1206,103 @@
           <w:u w:val="single"/>
           <w:lang w:val="pt-BR"/>
         </w:rPr>
-        <w:t>40 e 100</w:t>
-      </w:r>
-      <w:r>
+        <w:t>40 e 100 Gigabit Ethernet</w:t>
+      </w:r>
+    </w:p>
+    <w:p>
+      <w:pPr>
+        <w:jc w:val="both"/>
+        <w:rPr>
+          <w:rFonts w:ascii="Arial" w:hAnsi="Arial" w:cs="Arial"/>
+          <w:sz w:val="24"/>
+          <w:szCs w:val="24"/>
+          <w:lang w:val="pt-BR"/>
+        </w:rPr>
+      </w:pPr>
+      <w:r>
+        <w:rPr>
+          <w:rFonts w:ascii="Arial" w:hAnsi="Arial" w:cs="Arial"/>
+          <w:sz w:val="24"/>
+          <w:szCs w:val="24"/>
+          <w:lang w:val="pt-BR"/>
+        </w:rPr>
+        <w:t>Padrão IEEE 802.3ba – 2010</w:t>
+      </w:r>
+    </w:p>
+    <w:p>
+      <w:pPr>
+        <w:jc w:val="both"/>
+        <w:rPr>
+          <w:rFonts w:ascii="Arial" w:hAnsi="Arial" w:cs="Arial"/>
+          <w:sz w:val="24"/>
+          <w:szCs w:val="24"/>
+          <w:lang w:val="pt-BR"/>
+        </w:rPr>
+      </w:pPr>
+      <w:r>
+        <w:rPr>
+          <w:rFonts w:ascii="Arial" w:hAnsi="Arial" w:cs="Arial"/>
+          <w:sz w:val="24"/>
+          <w:szCs w:val="24"/>
+          <w:lang w:val="pt-BR"/>
+        </w:rPr>
+        <w:t xml:space="preserve">Utilizados para conectar servidores 40Gbps e </w:t>
+      </w:r>
+      <w:proofErr w:type="spellStart"/>
+      <w:r>
+        <w:rPr>
+          <w:rFonts w:ascii="Arial" w:hAnsi="Arial" w:cs="Arial"/>
+          <w:sz w:val="24"/>
+          <w:szCs w:val="24"/>
+          <w:lang w:val="pt-BR"/>
+        </w:rPr>
+        <w:t>backbones</w:t>
+      </w:r>
+      <w:proofErr w:type="spellEnd"/>
+      <w:r>
+        <w:rPr>
+          <w:rFonts w:ascii="Arial" w:hAnsi="Arial" w:cs="Arial"/>
+          <w:sz w:val="24"/>
+          <w:szCs w:val="24"/>
+          <w:lang w:val="pt-BR"/>
+        </w:rPr>
+        <w:t xml:space="preserve"> de Internet 100Gpbs</w:t>
+      </w:r>
+    </w:p>
+    <w:p>
+      <w:pPr>
+        <w:jc w:val="both"/>
+        <w:rPr>
+          <w:rFonts w:ascii="Arial" w:hAnsi="Arial" w:cs="Arial"/>
+          <w:sz w:val="24"/>
+          <w:szCs w:val="24"/>
+          <w:lang w:val="pt-BR"/>
+        </w:rPr>
+      </w:pPr>
+      <w:r>
+        <w:rPr>
+          <w:rFonts w:ascii="Arial" w:hAnsi="Arial" w:cs="Arial"/>
+          <w:sz w:val="24"/>
+          <w:szCs w:val="24"/>
+          <w:lang w:val="pt-BR"/>
+        </w:rPr>
+        <w:t>Envolvem diferentes especificações de nível físico</w:t>
+      </w:r>
+    </w:p>
+    <w:p>
+      <w:pPr>
+        <w:jc w:val="both"/>
+        <w:rPr>
+          <w:rFonts w:ascii="Arial" w:hAnsi="Arial" w:cs="Arial"/>
+          <w:sz w:val="24"/>
+          <w:szCs w:val="24"/>
+          <w:lang w:val="pt-BR"/>
+        </w:rPr>
+      </w:pPr>
+    </w:p>
+    <w:p>
+      <w:pPr>
+        <w:jc w:val="both"/>
         <w:rPr>
           <w:rFonts w:ascii="Arial" w:hAnsi="Arial" w:cs="Arial"/>
           <w:b/>
@@ -1240,291 +1312,178 @@
           <w:u w:val="single"/>
           <w:lang w:val="pt-BR"/>
         </w:rPr>
-        <w:t xml:space="preserve"> Gigabit Ethernet</w:t>
-      </w:r>
-    </w:p>
-    <w:p>
-      <w:pPr>
-        <w:jc w:val="both"/>
-        <w:rPr>
-          <w:rFonts w:ascii="Arial" w:hAnsi="Arial" w:cs="Arial"/>
-          <w:sz w:val="24"/>
-          <w:szCs w:val="24"/>
-          <w:lang w:val="pt-BR"/>
-        </w:rPr>
-      </w:pPr>
-      <w:r>
-        <w:rPr>
-          <w:rFonts w:ascii="Arial" w:hAnsi="Arial" w:cs="Arial"/>
-          <w:sz w:val="24"/>
-          <w:szCs w:val="24"/>
-          <w:lang w:val="pt-BR"/>
-        </w:rPr>
-        <w:t>Padrão IEEE 802.3</w:t>
-      </w:r>
-      <w:r>
-        <w:rPr>
-          <w:rFonts w:ascii="Arial" w:hAnsi="Arial" w:cs="Arial"/>
-          <w:sz w:val="24"/>
-          <w:szCs w:val="24"/>
-          <w:lang w:val="pt-BR"/>
-        </w:rPr>
-        <w:t>ba</w:t>
-      </w:r>
-      <w:r>
-        <w:rPr>
-          <w:rFonts w:ascii="Arial" w:hAnsi="Arial" w:cs="Arial"/>
-          <w:sz w:val="24"/>
-          <w:szCs w:val="24"/>
-          <w:lang w:val="pt-BR"/>
-        </w:rPr>
-        <w:t xml:space="preserve"> – </w:t>
-      </w:r>
-      <w:r>
-        <w:rPr>
-          <w:rFonts w:ascii="Arial" w:hAnsi="Arial" w:cs="Arial"/>
-          <w:sz w:val="24"/>
-          <w:szCs w:val="24"/>
-          <w:lang w:val="pt-BR"/>
-        </w:rPr>
-        <w:t>2010</w:t>
-      </w:r>
-    </w:p>
-    <w:p>
-      <w:pPr>
-        <w:jc w:val="both"/>
-        <w:rPr>
-          <w:rFonts w:ascii="Arial" w:hAnsi="Arial" w:cs="Arial"/>
-          <w:sz w:val="24"/>
-          <w:szCs w:val="24"/>
-          <w:lang w:val="pt-BR"/>
-        </w:rPr>
-      </w:pPr>
-      <w:r>
-        <w:rPr>
-          <w:rFonts w:ascii="Arial" w:hAnsi="Arial" w:cs="Arial"/>
-          <w:sz w:val="24"/>
-          <w:szCs w:val="24"/>
-          <w:lang w:val="pt-BR"/>
-        </w:rPr>
-        <w:t>Utilizados para conectar servidores 40Gbps e backbones de Internet 100Gpbs</w:t>
-      </w:r>
-    </w:p>
-    <w:p>
-      <w:pPr>
-        <w:jc w:val="both"/>
-        <w:rPr>
-          <w:rFonts w:ascii="Arial" w:hAnsi="Arial" w:cs="Arial"/>
-          <w:sz w:val="24"/>
-          <w:szCs w:val="24"/>
-          <w:lang w:val="pt-BR"/>
-        </w:rPr>
-      </w:pPr>
-      <w:r>
-        <w:rPr>
-          <w:rFonts w:ascii="Arial" w:hAnsi="Arial" w:cs="Arial"/>
-          <w:sz w:val="24"/>
-          <w:szCs w:val="24"/>
+      </w:pPr>
+      <w:r>
+        <w:rPr>
+          <w:rFonts w:ascii="Arial" w:hAnsi="Arial" w:cs="Arial"/>
+          <w:b/>
+          <w:bCs/>
+          <w:sz w:val="24"/>
+          <w:szCs w:val="24"/>
+          <w:u w:val="single"/>
+          <w:lang w:val="pt-BR"/>
+        </w:rPr>
+        <w:t>20</w:t>
+      </w:r>
+      <w:r>
+        <w:rPr>
+          <w:rFonts w:ascii="Arial" w:hAnsi="Arial" w:cs="Arial"/>
+          <w:b/>
+          <w:bCs/>
+          <w:sz w:val="24"/>
+          <w:szCs w:val="24"/>
+          <w:u w:val="single"/>
+          <w:lang w:val="pt-BR"/>
+        </w:rPr>
+        <w:t xml:space="preserve">0 e </w:t>
+      </w:r>
+      <w:r>
+        <w:rPr>
+          <w:rFonts w:ascii="Arial" w:hAnsi="Arial" w:cs="Arial"/>
+          <w:b/>
+          <w:bCs/>
+          <w:sz w:val="24"/>
+          <w:szCs w:val="24"/>
+          <w:u w:val="single"/>
+          <w:lang w:val="pt-BR"/>
+        </w:rPr>
+        <w:t>4</w:t>
+      </w:r>
+      <w:r>
+        <w:rPr>
+          <w:rFonts w:ascii="Arial" w:hAnsi="Arial" w:cs="Arial"/>
+          <w:b/>
+          <w:bCs/>
+          <w:sz w:val="24"/>
+          <w:szCs w:val="24"/>
+          <w:u w:val="single"/>
+          <w:lang w:val="pt-BR"/>
+        </w:rPr>
+        <w:t>00 Gigabit Ethernet</w:t>
+      </w:r>
+    </w:p>
+    <w:p>
+      <w:pPr>
+        <w:jc w:val="both"/>
+        <w:rPr>
+          <w:rFonts w:ascii="Arial" w:hAnsi="Arial" w:cs="Arial"/>
+          <w:sz w:val="24"/>
+          <w:szCs w:val="24"/>
+          <w:lang w:val="pt-BR"/>
+        </w:rPr>
+      </w:pPr>
+      <w:r>
+        <w:rPr>
+          <w:rFonts w:ascii="Arial" w:hAnsi="Arial" w:cs="Arial"/>
+          <w:sz w:val="24"/>
+          <w:szCs w:val="24"/>
+          <w:lang w:val="pt-BR"/>
+        </w:rPr>
+        <w:t>Padrão IEEE 802.3b</w:t>
+      </w:r>
+      <w:r>
+        <w:rPr>
+          <w:rFonts w:ascii="Arial" w:hAnsi="Arial" w:cs="Arial"/>
+          <w:sz w:val="24"/>
+          <w:szCs w:val="24"/>
+          <w:lang w:val="pt-BR"/>
+        </w:rPr>
+        <w:t>s</w:t>
+      </w:r>
+      <w:r>
+        <w:rPr>
+          <w:rFonts w:ascii="Arial" w:hAnsi="Arial" w:cs="Arial"/>
+          <w:sz w:val="24"/>
+          <w:szCs w:val="24"/>
+          <w:lang w:val="pt-BR"/>
+        </w:rPr>
+        <w:t xml:space="preserve"> – 201</w:t>
+      </w:r>
+      <w:r>
+        <w:rPr>
+          <w:rFonts w:ascii="Arial" w:hAnsi="Arial" w:cs="Arial"/>
+          <w:sz w:val="24"/>
+          <w:szCs w:val="24"/>
+          <w:lang w:val="pt-BR"/>
+        </w:rPr>
+        <w:t>7</w:t>
+      </w:r>
+    </w:p>
+    <w:p>
+      <w:pPr>
+        <w:jc w:val="both"/>
+        <w:rPr>
+          <w:rFonts w:ascii="Arial" w:hAnsi="Arial" w:cs="Arial"/>
+          <w:sz w:val="24"/>
+          <w:szCs w:val="24"/>
+          <w:lang w:val="pt-BR"/>
+        </w:rPr>
+      </w:pPr>
+      <w:r>
+        <w:rPr>
+          <w:rFonts w:ascii="Arial" w:hAnsi="Arial" w:cs="Arial"/>
+          <w:sz w:val="24"/>
+          <w:szCs w:val="24"/>
+          <w:lang w:val="pt-BR"/>
+        </w:rPr>
+        <w:t>Define especificações de camada física para operação em mais de 100m, 500m, 2km e distâncias de 10km</w:t>
+      </w:r>
+    </w:p>
+    <w:p>
+      <w:pPr>
+        <w:jc w:val="both"/>
+        <w:rPr>
+          <w:rFonts w:ascii="Arial" w:hAnsi="Arial" w:cs="Arial"/>
+          <w:sz w:val="24"/>
+          <w:szCs w:val="24"/>
+          <w:lang w:val="pt-BR"/>
+        </w:rPr>
+      </w:pPr>
+      <w:r>
+        <w:rPr>
+          <w:rFonts w:ascii="Arial" w:hAnsi="Arial" w:cs="Arial"/>
+          <w:sz w:val="24"/>
+          <w:szCs w:val="24"/>
+          <w:lang w:val="pt-BR"/>
+        </w:rPr>
+        <w:t>Preserva formato do cabeçalho Ethernet</w:t>
+      </w:r>
+    </w:p>
+    <w:p>
+      <w:pPr>
+        <w:jc w:val="both"/>
+        <w:rPr>
+          <w:rFonts w:ascii="Arial" w:hAnsi="Arial" w:cs="Arial"/>
+          <w:sz w:val="24"/>
+          <w:szCs w:val="24"/>
+          <w:lang w:val="pt-BR"/>
+        </w:rPr>
+      </w:pPr>
+    </w:p>
+    <w:p>
+      <w:pPr>
+        <w:jc w:val="both"/>
+        <w:rPr>
+          <w:rFonts w:ascii="Arial" w:hAnsi="Arial" w:cs="Arial"/>
+          <w:b/>
+          <w:bCs/>
+          <w:sz w:val="24"/>
+          <w:szCs w:val="24"/>
+          <w:u w:val="single"/>
+          <w:lang w:val="pt-BR"/>
+        </w:rPr>
+      </w:pPr>
+      <w:r>
+        <w:rPr>
+          <w:rFonts w:ascii="Arial" w:hAnsi="Arial" w:cs="Arial"/>
+          <w:b/>
+          <w:bCs/>
+          <w:sz w:val="24"/>
+          <w:szCs w:val="24"/>
+          <w:u w:val="single"/>
           <w:lang w:val="pt-BR"/>
         </w:rPr>
         <w:lastRenderedPageBreak/>
-        <w:t>Envolvem diferentes especificações de nível físico</w:t>
-      </w:r>
-    </w:p>
-    <w:p>
-      <w:pPr>
-        <w:jc w:val="both"/>
-        <w:rPr>
-          <w:rFonts w:ascii="Arial" w:hAnsi="Arial" w:cs="Arial"/>
-          <w:sz w:val="24"/>
-          <w:szCs w:val="24"/>
-          <w:lang w:val="pt-BR"/>
-        </w:rPr>
-      </w:pPr>
-    </w:p>
-    <w:p>
-      <w:pPr>
-        <w:jc w:val="both"/>
-        <w:rPr>
-          <w:rFonts w:ascii="Arial" w:hAnsi="Arial" w:cs="Arial"/>
-          <w:b/>
-          <w:bCs/>
-          <w:sz w:val="24"/>
-          <w:szCs w:val="24"/>
-          <w:u w:val="single"/>
-          <w:lang w:val="pt-BR"/>
-        </w:rPr>
-      </w:pPr>
-      <w:r>
-        <w:rPr>
-          <w:rFonts w:ascii="Arial" w:hAnsi="Arial" w:cs="Arial"/>
-          <w:b/>
-          <w:bCs/>
-          <w:sz w:val="24"/>
-          <w:szCs w:val="24"/>
-          <w:u w:val="single"/>
-          <w:lang w:val="pt-BR"/>
-        </w:rPr>
-        <w:t>20</w:t>
-      </w:r>
-      <w:r>
-        <w:rPr>
-          <w:rFonts w:ascii="Arial" w:hAnsi="Arial" w:cs="Arial"/>
-          <w:b/>
-          <w:bCs/>
-          <w:sz w:val="24"/>
-          <w:szCs w:val="24"/>
-          <w:u w:val="single"/>
-          <w:lang w:val="pt-BR"/>
-        </w:rPr>
-        <w:t xml:space="preserve">0 e </w:t>
-      </w:r>
-      <w:r>
-        <w:rPr>
-          <w:rFonts w:ascii="Arial" w:hAnsi="Arial" w:cs="Arial"/>
-          <w:b/>
-          <w:bCs/>
-          <w:sz w:val="24"/>
-          <w:szCs w:val="24"/>
-          <w:u w:val="single"/>
-          <w:lang w:val="pt-BR"/>
-        </w:rPr>
-        <w:t>4</w:t>
-      </w:r>
-      <w:r>
-        <w:rPr>
-          <w:rFonts w:ascii="Arial" w:hAnsi="Arial" w:cs="Arial"/>
-          <w:b/>
-          <w:bCs/>
-          <w:sz w:val="24"/>
-          <w:szCs w:val="24"/>
-          <w:u w:val="single"/>
-          <w:lang w:val="pt-BR"/>
-        </w:rPr>
-        <w:t>00 Gigabit Ethernet</w:t>
-      </w:r>
-    </w:p>
-    <w:p>
-      <w:pPr>
-        <w:jc w:val="both"/>
-        <w:rPr>
-          <w:rFonts w:ascii="Arial" w:hAnsi="Arial" w:cs="Arial"/>
-          <w:sz w:val="24"/>
-          <w:szCs w:val="24"/>
-          <w:lang w:val="pt-BR"/>
-        </w:rPr>
-      </w:pPr>
-      <w:r>
-        <w:rPr>
-          <w:rFonts w:ascii="Arial" w:hAnsi="Arial" w:cs="Arial"/>
-          <w:sz w:val="24"/>
-          <w:szCs w:val="24"/>
-          <w:lang w:val="pt-BR"/>
-        </w:rPr>
-        <w:t>Padrão IEEE 802.3b</w:t>
-      </w:r>
-      <w:r>
-        <w:rPr>
-          <w:rFonts w:ascii="Arial" w:hAnsi="Arial" w:cs="Arial"/>
-          <w:sz w:val="24"/>
-          <w:szCs w:val="24"/>
-          <w:lang w:val="pt-BR"/>
-        </w:rPr>
-        <w:t>s</w:t>
-      </w:r>
-      <w:r>
-        <w:rPr>
-          <w:rFonts w:ascii="Arial" w:hAnsi="Arial" w:cs="Arial"/>
-          <w:sz w:val="24"/>
-          <w:szCs w:val="24"/>
-          <w:lang w:val="pt-BR"/>
-        </w:rPr>
-        <w:t xml:space="preserve"> – 201</w:t>
-      </w:r>
-      <w:r>
-        <w:rPr>
-          <w:rFonts w:ascii="Arial" w:hAnsi="Arial" w:cs="Arial"/>
-          <w:sz w:val="24"/>
-          <w:szCs w:val="24"/>
-          <w:lang w:val="pt-BR"/>
-        </w:rPr>
-        <w:t>7</w:t>
-      </w:r>
-    </w:p>
-    <w:p>
-      <w:pPr>
-        <w:jc w:val="both"/>
-        <w:rPr>
-          <w:rFonts w:ascii="Arial" w:hAnsi="Arial" w:cs="Arial"/>
-          <w:sz w:val="24"/>
-          <w:szCs w:val="24"/>
-          <w:lang w:val="pt-BR"/>
-        </w:rPr>
-      </w:pPr>
-      <w:r>
-        <w:rPr>
-          <w:rFonts w:ascii="Arial" w:hAnsi="Arial" w:cs="Arial"/>
-          <w:sz w:val="24"/>
-          <w:szCs w:val="24"/>
-          <w:lang w:val="pt-BR"/>
-        </w:rPr>
-        <w:t>Define especificações de camada física para operação em mais de 100m, 500m, 2km e distâncias de 10km</w:t>
-      </w:r>
-    </w:p>
-    <w:p>
-      <w:pPr>
-        <w:jc w:val="both"/>
-        <w:rPr>
-          <w:rFonts w:ascii="Arial" w:hAnsi="Arial" w:cs="Arial"/>
-          <w:sz w:val="24"/>
-          <w:szCs w:val="24"/>
-          <w:lang w:val="pt-BR"/>
-        </w:rPr>
-      </w:pPr>
-      <w:r>
-        <w:rPr>
-          <w:rFonts w:ascii="Arial" w:hAnsi="Arial" w:cs="Arial"/>
-          <w:sz w:val="24"/>
-          <w:szCs w:val="24"/>
-          <w:lang w:val="pt-BR"/>
-        </w:rPr>
-        <w:t>Preserva formato do cabeçalho Ethernet</w:t>
-      </w:r>
-    </w:p>
-    <w:p>
-      <w:pPr>
-        <w:jc w:val="both"/>
-        <w:rPr>
-          <w:rFonts w:ascii="Arial" w:hAnsi="Arial" w:cs="Arial"/>
-          <w:sz w:val="24"/>
-          <w:szCs w:val="24"/>
-          <w:lang w:val="pt-BR"/>
-        </w:rPr>
-      </w:pPr>
-    </w:p>
-    <w:p>
-      <w:pPr>
-        <w:jc w:val="both"/>
-        <w:rPr>
-          <w:rFonts w:ascii="Arial" w:hAnsi="Arial" w:cs="Arial"/>
-          <w:b/>
-          <w:bCs/>
-          <w:sz w:val="24"/>
-          <w:szCs w:val="24"/>
-          <w:u w:val="single"/>
-          <w:lang w:val="pt-BR"/>
-        </w:rPr>
-      </w:pPr>
-      <w:r>
-        <w:rPr>
-          <w:rFonts w:ascii="Arial" w:hAnsi="Arial" w:cs="Arial"/>
-          <w:b/>
-          <w:bCs/>
-          <w:sz w:val="24"/>
-          <w:szCs w:val="24"/>
-          <w:u w:val="single"/>
-          <w:lang w:val="pt-BR"/>
-        </w:rPr>
         <w:t>20</w:t>
       </w:r>
       <w:r>

</xml_diff>